<commit_message>
ITC 6 slide + assignment
</commit_message>
<xml_diff>
--- a/HOMEWORK QUESTIONS 1B (AI).docx
+++ b/HOMEWORK QUESTIONS 1B (AI).docx
@@ -707,6 +707,7 @@
           <w:numId w:val="4"/>
         </w:numPr>
         <w:spacing w:after="0"/>
+        <w:ind w:left="640" w:leftChars="0" w:firstLineChars="0"/>
         <w:jc w:val="both"/>
         <w:rPr>
           <w:rFonts w:ascii="Arial" w:hAnsi="Arial" w:cs="Arial" w:eastAsiaTheme="minorEastAsia"/>
@@ -927,6 +928,7 @@
           <w:numId w:val="4"/>
         </w:numPr>
         <w:spacing w:after="0"/>
+        <w:ind w:left="640" w:leftChars="0" w:firstLineChars="0"/>
         <w:jc w:val="both"/>
         <w:rPr>
           <w:rFonts w:ascii="Arial" w:hAnsi="Arial" w:cs="Arial" w:eastAsiaTheme="minorEastAsia"/>
@@ -1147,6 +1149,7 @@
           <w:numId w:val="4"/>
         </w:numPr>
         <w:spacing w:after="0"/>
+        <w:ind w:left="640" w:leftChars="0" w:firstLineChars="0"/>
         <w:jc w:val="both"/>
         <w:rPr>
           <w:rFonts w:ascii="Arial" w:hAnsi="Arial" w:cs="Arial" w:eastAsiaTheme="minorEastAsia"/>
@@ -1367,6 +1370,7 @@
           <w:numId w:val="4"/>
         </w:numPr>
         <w:spacing w:after="0"/>
+        <w:ind w:left="640" w:leftChars="0" w:firstLineChars="0"/>
         <w:jc w:val="both"/>
         <w:rPr>
           <w:rFonts w:ascii="Arial" w:hAnsi="Arial" w:cs="Arial" w:eastAsiaTheme="minorEastAsia"/>
@@ -1587,6 +1591,7 @@
           <w:numId w:val="4"/>
         </w:numPr>
         <w:spacing w:after="0"/>
+        <w:ind w:left="640" w:leftChars="0" w:firstLineChars="0"/>
         <w:jc w:val="both"/>
         <w:rPr>
           <w:rFonts w:ascii="Arial" w:hAnsi="Arial" w:cs="Arial" w:eastAsiaTheme="minorEastAsia"/>
@@ -1933,7 +1938,61 @@
           <w:szCs w:val="40"/>
           <w:lang w:val="en-US"/>
         </w:rPr>
-        <w:t xml:space="preserve">  , a=-2  </w:t>
+        <w:t xml:space="preserve">  </w:t>
+      </w:r>
+      <w:r>
+        <w:rPr>
+          <w:rFonts w:hint="default" w:ascii="Arial" w:hAnsi="Arial" w:cs="Arial" w:eastAsiaTheme="minorEastAsia"/>
+          <w:sz w:val="40"/>
+          <w:szCs w:val="40"/>
+          <w:lang w:val="en-US"/>
+        </w:rPr>
+        <w:t xml:space="preserve"> </w:t>
+      </w:r>
+      <w:r>
+        <w:rPr>
+          <w:rFonts w:ascii="Arial" w:hAnsi="Arial" w:cs="Arial" w:eastAsiaTheme="minorEastAsia"/>
+          <w:sz w:val="40"/>
+          <w:szCs w:val="40"/>
+          <w:lang w:val="en-US"/>
+        </w:rPr>
+        <w:t>, a</w:t>
+      </w:r>
+      <w:r>
+        <w:rPr>
+          <w:rFonts w:hint="default" w:ascii="Arial" w:hAnsi="Arial" w:cs="Arial" w:eastAsiaTheme="minorEastAsia"/>
+          <w:sz w:val="40"/>
+          <w:szCs w:val="40"/>
+          <w:lang w:val="en-US"/>
+        </w:rPr>
+        <w:t xml:space="preserve"> </w:t>
+      </w:r>
+      <w:r>
+        <w:rPr>
+          <w:rFonts w:ascii="Arial" w:hAnsi="Arial" w:cs="Arial" w:eastAsiaTheme="minorEastAsia"/>
+          <w:sz w:val="40"/>
+          <w:szCs w:val="40"/>
+          <w:lang w:val="en-US"/>
+        </w:rPr>
+        <w:t>=</w:t>
+      </w:r>
+      <w:r>
+        <w:rPr>
+          <w:rFonts w:hint="default" w:ascii="Arial" w:hAnsi="Arial" w:cs="Arial" w:eastAsiaTheme="minorEastAsia"/>
+          <w:sz w:val="40"/>
+          <w:szCs w:val="40"/>
+          <w:lang w:val="en-US"/>
+        </w:rPr>
+        <w:t xml:space="preserve"> </w:t>
+      </w:r>
+      <w:r>
+        <w:rPr>
+          <w:rFonts w:ascii="Arial" w:hAnsi="Arial" w:cs="Arial" w:eastAsiaTheme="minorEastAsia"/>
+          <w:sz w:val="40"/>
+          <w:szCs w:val="40"/>
+          <w:lang w:val="en-US"/>
+        </w:rPr>
+        <w:t xml:space="preserve">-2  </w:t>
       </w:r>
     </w:p>
     <w:p>
@@ -2634,18 +2693,7 @@
           <w:szCs w:val="40"/>
           <w:lang w:val="en-US"/>
         </w:rPr>
-        <w:t>Q: Solve by Leibniz rule. Fi</w:t>
-      </w:r>
-      <w:bookmarkStart w:id="0" w:name="_GoBack"/>
-      <w:bookmarkEnd w:id="0"/>
-      <w:r>
-        <w:rPr>
-          <w:rFonts w:ascii="Arial" w:hAnsi="Arial" w:cs="Arial" w:eastAsiaTheme="minorEastAsia"/>
-          <w:sz w:val="40"/>
-          <w:szCs w:val="40"/>
-          <w:lang w:val="en-US"/>
-        </w:rPr>
-        <w:t>nd (f . g)</w:t>
+        <w:t>Q: Solve by Leibniz rule. Find (f . g)</w:t>
       </w:r>
       <w:r>
         <w:rPr>
@@ -3785,6 +3833,8 @@
         </w:rPr>
         <w:t>Sin(x+y) = 2x - 2y    [ (π , π)]</w:t>
       </w:r>
+      <w:bookmarkStart w:id="0" w:name="_GoBack"/>
+      <w:bookmarkEnd w:id="0"/>
     </w:p>
     <w:p>
       <w:pPr>
@@ -5310,7 +5360,7 @@
       <w:lvlText w:val="%1."/>
       <w:lvlJc w:val="left"/>
       <w:pPr>
-        <w:ind w:left="720" w:hanging="360"/>
+        <w:ind w:left="640" w:hanging="360"/>
       </w:pPr>
     </w:lvl>
     <w:lvl w:ilvl="1" w:tentative="0">
@@ -5319,7 +5369,7 @@
       <w:lvlText w:val="%2."/>
       <w:lvlJc w:val="left"/>
       <w:pPr>
-        <w:ind w:left="1440" w:hanging="360"/>
+        <w:ind w:left="1360" w:hanging="360"/>
       </w:pPr>
     </w:lvl>
     <w:lvl w:ilvl="2" w:tentative="0">
@@ -5328,7 +5378,7 @@
       <w:lvlText w:val="%3."/>
       <w:lvlJc w:val="right"/>
       <w:pPr>
-        <w:ind w:left="2160" w:hanging="180"/>
+        <w:ind w:left="2080" w:hanging="180"/>
       </w:pPr>
     </w:lvl>
     <w:lvl w:ilvl="3" w:tentative="0">
@@ -5337,7 +5387,7 @@
       <w:lvlText w:val="%4."/>
       <w:lvlJc w:val="left"/>
       <w:pPr>
-        <w:ind w:left="2880" w:hanging="360"/>
+        <w:ind w:left="2800" w:hanging="360"/>
       </w:pPr>
     </w:lvl>
     <w:lvl w:ilvl="4" w:tentative="0">
@@ -5346,7 +5396,7 @@
       <w:lvlText w:val="%5."/>
       <w:lvlJc w:val="left"/>
       <w:pPr>
-        <w:ind w:left="3600" w:hanging="360"/>
+        <w:ind w:left="3520" w:hanging="360"/>
       </w:pPr>
     </w:lvl>
     <w:lvl w:ilvl="5" w:tentative="0">
@@ -5355,7 +5405,7 @@
       <w:lvlText w:val="%6."/>
       <w:lvlJc w:val="right"/>
       <w:pPr>
-        <w:ind w:left="4320" w:hanging="180"/>
+        <w:ind w:left="4240" w:hanging="180"/>
       </w:pPr>
     </w:lvl>
     <w:lvl w:ilvl="6" w:tentative="0">
@@ -5364,7 +5414,7 @@
       <w:lvlText w:val="%7."/>
       <w:lvlJc w:val="left"/>
       <w:pPr>
-        <w:ind w:left="5040" w:hanging="360"/>
+        <w:ind w:left="4960" w:hanging="360"/>
       </w:pPr>
     </w:lvl>
     <w:lvl w:ilvl="7" w:tentative="0">
@@ -5373,7 +5423,7 @@
       <w:lvlText w:val="%8."/>
       <w:lvlJc w:val="left"/>
       <w:pPr>
-        <w:ind w:left="5760" w:hanging="360"/>
+        <w:ind w:left="5680" w:hanging="360"/>
       </w:pPr>
     </w:lvl>
     <w:lvl w:ilvl="8" w:tentative="0">
@@ -5382,7 +5432,7 @@
       <w:lvlText w:val="%9."/>
       <w:lvlJc w:val="right"/>
       <w:pPr>
-        <w:ind w:left="6480" w:hanging="180"/>
+        <w:ind w:left="6400" w:hanging="180"/>
       </w:pPr>
     </w:lvl>
   </w:abstractNum>
@@ -5528,7 +5578,7 @@
     <w:lsdException w:uiPriority="99" w:name="HTML Typewriter"/>
     <w:lsdException w:uiPriority="99" w:name="HTML Variable"/>
     <w:lsdException w:uiPriority="99" w:name="Normal Table"/>
-    <w:lsdException w:uiPriority="99" w:name="annotation subject"/>
+    <w:lsdException w:qFormat="1" w:uiPriority="99" w:name="annotation subject"/>
     <w:lsdException w:uiPriority="99" w:name="Table Simple 1"/>
     <w:lsdException w:uiPriority="99" w:name="Table Simple 2"/>
     <w:lsdException w:uiPriority="99" w:name="Table Simple 3"/>
@@ -5965,6 +6015,7 @@
     <w:link w:val="40"/>
     <w:semiHidden/>
     <w:unhideWhenUsed/>
+    <w:qFormat/>
     <w:uiPriority w:val="99"/>
     <w:rPr>
       <w:b/>
@@ -6046,6 +6097,7 @@
     <w:basedOn w:val="11"/>
     <w:link w:val="3"/>
     <w:semiHidden/>
+    <w:qFormat/>
     <w:uiPriority w:val="9"/>
     <w:rPr>
       <w:rFonts w:asciiTheme="majorHAnsi" w:hAnsiTheme="majorHAnsi" w:eastAsiaTheme="majorEastAsia" w:cstheme="majorBidi"/>
@@ -6073,6 +6125,7 @@
     <w:basedOn w:val="11"/>
     <w:link w:val="5"/>
     <w:semiHidden/>
+    <w:qFormat/>
     <w:uiPriority w:val="9"/>
     <w:rPr>
       <w:rFonts w:eastAsiaTheme="majorEastAsia" w:cstheme="majorBidi"/>
@@ -6099,6 +6152,7 @@
     <w:basedOn w:val="11"/>
     <w:link w:val="7"/>
     <w:semiHidden/>
+    <w:qFormat/>
     <w:uiPriority w:val="9"/>
     <w:rPr>
       <w:rFonts w:eastAsiaTheme="majorEastAsia" w:cstheme="majorBidi"/>
@@ -6165,6 +6219,7 @@
     <w:basedOn w:val="11"/>
     <w:link w:val="10"/>
     <w:semiHidden/>
+    <w:qFormat/>
     <w:uiPriority w:val="9"/>
     <w:rPr>
       <w:rFonts w:eastAsiaTheme="majorEastAsia" w:cstheme="majorBidi"/>

</xml_diff>